<commit_message>
datos ejemplo para testear el modelo
</commit_message>
<xml_diff>
--- a/TFM-libro.docx
+++ b/TFM-libro.docx
@@ -18,7 +18,7 @@
         <mc:AlternateContent>
           <mc:Choice Requires="wps">
             <w:drawing>
-              <wp:anchor distT="0" distB="0" distL="114300" distR="114300" simplePos="0" relativeHeight="251371520" behindDoc="0" locked="0" layoutInCell="1" allowOverlap="1">
+              <wp:anchor distT="0" distB="0" distL="114300" distR="114300" simplePos="0" relativeHeight="251333632" behindDoc="0" locked="0" layoutInCell="1" allowOverlap="1">
                 <wp:simplePos x="0" y="0"/>
                 <wp:positionH relativeFrom="column">
                   <wp:posOffset>-304800</wp:posOffset>
@@ -89,7 +89,7 @@
           </mc:Choice>
           <mc:Fallback>
             <w:pict>
-              <v:rect id="Image1" o:spid="_x0000_s1026" style="position:absolute;margin-left:-24pt;margin-top:-57.35pt;width:479.55pt;height:220.05pt;z-index:251371520;visibility:visible;mso-wrap-style:square;mso-wrap-distance-left:9pt;mso-wrap-distance-top:0;mso-wrap-distance-right:9pt;mso-wrap-distance-bottom:0;mso-position-horizontal:absolute;mso-position-horizontal-relative:text;mso-position-vertical:absolute;mso-position-vertical-relative:text;v-text-anchor:top" o:gfxdata="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" filled="f" stroked="f">
+              <v:rect id="Image1" o:spid="_x0000_s1026" style="position:absolute;margin-left:-24pt;margin-top:-57.35pt;width:479.55pt;height:220.05pt;z-index:251333632;visibility:visible;mso-wrap-style:square;mso-wrap-distance-left:9pt;mso-wrap-distance-top:0;mso-wrap-distance-right:9pt;mso-wrap-distance-bottom:0;mso-position-horizontal:absolute;mso-position-horizontal-relative:text;mso-position-vertical:absolute;mso-position-vertical-relative:text;v-text-anchor:top" o:gfxdata="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" filled="f" stroked="f">
                 <v:textbox>
                   <w:txbxContent>
                     <w:p>
@@ -8243,8 +8243,6 @@
           <w:rFonts w:asciiTheme="minorHAnsi" w:eastAsia="Arial" w:hAnsiTheme="minorHAnsi" w:cs="Arial"/>
         </w:rPr>
       </w:pPr>
-      <w:bookmarkStart w:id="10" w:name="_GoBack"/>
-      <w:bookmarkEnd w:id="10"/>
     </w:p>
     <w:p>
       <w:pPr>
@@ -8268,7 +8266,7 @@
           <w:rFonts w:asciiTheme="minorHAnsi" w:hAnsiTheme="minorHAnsi"/>
         </w:rPr>
       </w:pPr>
-      <w:bookmarkStart w:id="11" w:name="_Toc114723289"/>
+      <w:bookmarkStart w:id="10" w:name="_Toc114723289"/>
       <w:r>
         <w:rPr>
           <w:rFonts w:asciiTheme="minorHAnsi" w:hAnsiTheme="minorHAnsi"/>
@@ -8276,7 +8274,7 @@
         <w:lastRenderedPageBreak/>
         <w:t>Inteligencia artificial</w:t>
       </w:r>
-      <w:bookmarkEnd w:id="11"/>
+      <w:bookmarkEnd w:id="10"/>
     </w:p>
     <w:p>
       <w:pPr>
@@ -8417,7 +8415,7 @@
           <w:color w:val="EA5611"/>
         </w:rPr>
       </w:pPr>
-      <w:bookmarkStart w:id="12" w:name="_Toc114723291"/>
+      <w:bookmarkStart w:id="11" w:name="_Toc114723291"/>
       <w:r>
         <w:rPr>
           <w:rFonts w:asciiTheme="minorHAnsi" w:hAnsiTheme="minorHAnsi" w:cs="Arial"/>
@@ -8427,7 +8425,7 @@
         </w:rPr>
         <w:t>Que es Machine learning</w:t>
       </w:r>
-      <w:bookmarkEnd w:id="12"/>
+      <w:bookmarkEnd w:id="11"/>
     </w:p>
     <w:p>
       <w:pPr>
@@ -8458,7 +8456,7 @@
           <w:color w:val="EA5611"/>
         </w:rPr>
       </w:pPr>
-      <w:bookmarkStart w:id="13" w:name="_Toc114723292"/>
+      <w:bookmarkStart w:id="12" w:name="_Toc114723292"/>
       <w:r>
         <w:rPr>
           <w:rFonts w:asciiTheme="minorHAnsi" w:hAnsiTheme="minorHAnsi" w:cs="Arial"/>
@@ -8468,7 +8466,7 @@
         </w:rPr>
         <w:t>Que es Deep learning</w:t>
       </w:r>
-      <w:bookmarkEnd w:id="13"/>
+      <w:bookmarkEnd w:id="12"/>
     </w:p>
     <w:p>
       <w:pPr>
@@ -8618,7 +8616,7 @@
         <mc:AlternateContent>
           <mc:Choice Requires="wps">
             <w:drawing>
-              <wp:anchor distT="0" distB="0" distL="0" distR="0" simplePos="0" relativeHeight="251913216" behindDoc="0" locked="0" layoutInCell="1" allowOverlap="1">
+              <wp:anchor distT="0" distB="0" distL="0" distR="0" simplePos="0" relativeHeight="251949056" behindDoc="0" locked="0" layoutInCell="1" allowOverlap="1">
                 <wp:simplePos x="0" y="0"/>
                 <wp:positionH relativeFrom="column">
                   <wp:align>center</wp:align>
@@ -8732,7 +8730,7 @@
                 <v:stroke joinstyle="miter"/>
                 <v:path gradientshapeok="t" o:connecttype="rect"/>
               </v:shapetype>
-              <v:shape id="Frame26" o:spid="_x0000_s1027" type="#_x0000_t202" style="position:absolute;left:0;text-align:left;margin-left:0;margin-top:.05pt;width:320.95pt;height:184.1pt;z-index:251913216;visibility:visible;mso-wrap-style:square;mso-wrap-distance-left:0;mso-wrap-distance-top:0;mso-wrap-distance-right:0;mso-wrap-distance-bottom:0;mso-position-horizontal:center;mso-position-horizontal-relative:text;mso-position-vertical:absolute;mso-position-vertical-relative:text;v-text-anchor:top" o:gfxdata="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" filled="f" stroked="f">
+              <v:shape id="Frame26" o:spid="_x0000_s1027" type="#_x0000_t202" style="position:absolute;left:0;text-align:left;margin-left:0;margin-top:.05pt;width:320.95pt;height:184.1pt;z-index:251949056;visibility:visible;mso-wrap-style:square;mso-wrap-distance-left:0;mso-wrap-distance-top:0;mso-wrap-distance-right:0;mso-wrap-distance-bottom:0;mso-position-horizontal:center;mso-position-horizontal-relative:text;mso-position-vertical:absolute;mso-position-vertical-relative:text;v-text-anchor:top" o:gfxdata="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" filled="f" stroked="f">
                 <v:textbox inset="0,0,0,0">
                   <w:txbxContent>
                     <w:p>
@@ -8827,7 +8825,7 @@
           <w:color w:val="EA5611"/>
         </w:rPr>
       </w:pPr>
-      <w:bookmarkStart w:id="14" w:name="_Toc114723293"/>
+      <w:bookmarkStart w:id="13" w:name="_Toc114723293"/>
       <w:r>
         <w:rPr>
           <w:rFonts w:asciiTheme="minorHAnsi" w:hAnsiTheme="minorHAnsi" w:cs="Arial"/>
@@ -8837,7 +8835,7 @@
         </w:rPr>
         <w:t>Que es aprendizaje supervisado</w:t>
       </w:r>
-      <w:bookmarkEnd w:id="14"/>
+      <w:bookmarkEnd w:id="13"/>
     </w:p>
     <w:p>
       <w:pPr>
@@ -8868,7 +8866,7 @@
           <w:color w:val="EA5611"/>
         </w:rPr>
       </w:pPr>
-      <w:bookmarkStart w:id="15" w:name="_Toc114723294"/>
+      <w:bookmarkStart w:id="14" w:name="_Toc114723294"/>
       <w:r>
         <w:rPr>
           <w:rFonts w:asciiTheme="minorHAnsi" w:hAnsiTheme="minorHAnsi" w:cs="Arial"/>
@@ -8878,7 +8876,7 @@
         </w:rPr>
         <w:t>Que es PCA</w:t>
       </w:r>
-      <w:bookmarkEnd w:id="15"/>
+      <w:bookmarkEnd w:id="14"/>
     </w:p>
     <w:p>
       <w:pPr>
@@ -8924,7 +8922,7 @@
           <w:color w:val="EA5611"/>
         </w:rPr>
       </w:pPr>
-      <w:bookmarkStart w:id="16" w:name="_Toc114723295"/>
+      <w:bookmarkStart w:id="15" w:name="_Toc114723295"/>
       <w:r>
         <w:rPr>
           <w:rFonts w:asciiTheme="minorHAnsi" w:hAnsiTheme="minorHAnsi" w:cs="Arial"/>
@@ -8934,7 +8932,7 @@
         </w:rPr>
         <w:t>Que es RandomForest</w:t>
       </w:r>
-      <w:bookmarkEnd w:id="16"/>
+      <w:bookmarkEnd w:id="15"/>
     </w:p>
     <w:p>
       <w:pPr>
@@ -8993,7 +8991,7 @@
         <mc:AlternateContent>
           <mc:Choice Requires="wps">
             <w:drawing>
-              <wp:anchor distT="0" distB="0" distL="0" distR="0" simplePos="0" relativeHeight="251759616" behindDoc="0" locked="0" layoutInCell="1" allowOverlap="1">
+              <wp:anchor distT="0" distB="0" distL="0" distR="0" simplePos="0" relativeHeight="251774976" behindDoc="0" locked="0" layoutInCell="1" allowOverlap="1">
                 <wp:simplePos x="0" y="0"/>
                 <wp:positionH relativeFrom="column">
                   <wp:align>center</wp:align>
@@ -9112,7 +9110,7 @@
           </mc:Choice>
           <mc:Fallback>
             <w:pict>
-              <v:shape id="Frame21" o:spid="_x0000_s1028" type="#_x0000_t202" style="position:absolute;left:0;text-align:left;margin-left:0;margin-top:.05pt;width:447.9pt;height:270.3pt;z-index:251759616;visibility:visible;mso-wrap-style:square;mso-wrap-distance-left:0;mso-wrap-distance-top:0;mso-wrap-distance-right:0;mso-wrap-distance-bottom:0;mso-position-horizontal:center;mso-position-horizontal-relative:text;mso-position-vertical:absolute;mso-position-vertical-relative:text;v-text-anchor:top" o:gfxdata="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" filled="f" stroked="f">
+              <v:shape id="Frame21" o:spid="_x0000_s1028" type="#_x0000_t202" style="position:absolute;left:0;text-align:left;margin-left:0;margin-top:.05pt;width:447.9pt;height:270.3pt;z-index:251774976;visibility:visible;mso-wrap-style:square;mso-wrap-distance-left:0;mso-wrap-distance-top:0;mso-wrap-distance-right:0;mso-wrap-distance-bottom:0;mso-position-horizontal:center;mso-position-horizontal-relative:text;mso-position-vertical:absolute;mso-position-vertical-relative:text;v-text-anchor:top" o:gfxdata="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" filled="f" stroked="f">
                 <v:textbox inset="0,0,0,0">
                   <w:txbxContent>
                     <w:p>
@@ -9216,7 +9214,7 @@
           <w:color w:val="EA5611"/>
         </w:rPr>
       </w:pPr>
-      <w:bookmarkStart w:id="17" w:name="_Toc114723296"/>
+      <w:bookmarkStart w:id="16" w:name="_Toc114723296"/>
       <w:r>
         <w:rPr>
           <w:rFonts w:asciiTheme="minorHAnsi" w:hAnsiTheme="minorHAnsi" w:cs="Arial"/>
@@ -9226,7 +9224,7 @@
         </w:rPr>
         <w:t>Que es LogisticRegression</w:t>
       </w:r>
-      <w:bookmarkEnd w:id="17"/>
+      <w:bookmarkEnd w:id="16"/>
     </w:p>
     <w:p>
       <w:pPr>
@@ -9261,7 +9259,7 @@
         <mc:AlternateContent>
           <mc:Choice Requires="wps">
             <w:drawing>
-              <wp:anchor distT="0" distB="0" distL="0" distR="0" simplePos="0" relativeHeight="251790336" behindDoc="0" locked="0" layoutInCell="1" allowOverlap="1">
+              <wp:anchor distT="0" distB="0" distL="0" distR="0" simplePos="0" relativeHeight="251809792" behindDoc="0" locked="0" layoutInCell="1" allowOverlap="1">
                 <wp:simplePos x="0" y="0"/>
                 <wp:positionH relativeFrom="column">
                   <wp:posOffset>1476375</wp:posOffset>
@@ -9380,7 +9378,7 @@
           </mc:Choice>
           <mc:Fallback>
             <w:pict>
-              <v:shape id="Frame22" o:spid="_x0000_s1029" type="#_x0000_t202" style="position:absolute;left:0;text-align:left;margin-left:116.25pt;margin-top:5.2pt;width:236.85pt;height:240.05pt;z-index:251790336;visibility:visible;mso-wrap-style:square;mso-wrap-distance-left:0;mso-wrap-distance-top:0;mso-wrap-distance-right:0;mso-wrap-distance-bottom:0;mso-position-horizontal:absolute;mso-position-horizontal-relative:text;mso-position-vertical:absolute;mso-position-vertical-relative:text;v-text-anchor:top" o:gfxdata="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" filled="f" stroked="f">
+              <v:shape id="Frame22" o:spid="_x0000_s1029" type="#_x0000_t202" style="position:absolute;left:0;text-align:left;margin-left:116.25pt;margin-top:5.2pt;width:236.85pt;height:240.05pt;z-index:251809792;visibility:visible;mso-wrap-style:square;mso-wrap-distance-left:0;mso-wrap-distance-top:0;mso-wrap-distance-right:0;mso-wrap-distance-bottom:0;mso-position-horizontal:absolute;mso-position-horizontal-relative:text;mso-position-vertical:absolute;mso-position-vertical-relative:text;v-text-anchor:top" o:gfxdata="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" filled="f" stroked="f">
                 <v:textbox inset="0,0,0,0">
                   <w:txbxContent>
                     <w:p>
@@ -9484,7 +9482,7 @@
           <w:color w:val="EA5611"/>
         </w:rPr>
       </w:pPr>
-      <w:bookmarkStart w:id="18" w:name="_Toc114723297"/>
+      <w:bookmarkStart w:id="17" w:name="_Toc114723297"/>
       <w:r>
         <w:rPr>
           <w:rFonts w:asciiTheme="minorHAnsi" w:hAnsiTheme="minorHAnsi" w:cs="Arial"/>
@@ -9494,7 +9492,7 @@
         </w:rPr>
         <w:t>Que es DecisionTreeClassifier</w:t>
       </w:r>
-      <w:bookmarkEnd w:id="18"/>
+      <w:bookmarkEnd w:id="17"/>
     </w:p>
     <w:p>
       <w:pPr>
@@ -9528,7 +9526,7 @@
         <mc:AlternateContent>
           <mc:Choice Requires="wps">
             <w:drawing>
-              <wp:anchor distT="0" distB="0" distL="0" distR="0" simplePos="0" relativeHeight="251580416" behindDoc="0" locked="0" layoutInCell="1" allowOverlap="1">
+              <wp:anchor distT="0" distB="0" distL="0" distR="0" simplePos="0" relativeHeight="251571200" behindDoc="0" locked="0" layoutInCell="1" allowOverlap="1">
                 <wp:simplePos x="0" y="0"/>
                 <wp:positionH relativeFrom="column">
                   <wp:posOffset>-6985</wp:posOffset>
@@ -9680,7 +9678,7 @@
           </mc:Choice>
           <mc:Fallback>
             <w:pict>
-              <v:rect id="Frame15" o:spid="_x0000_s1030" style="position:absolute;left:0;text-align:left;margin-left:-.55pt;margin-top:.05pt;width:434pt;height:153.7pt;z-index:251580416;visibility:visible;mso-wrap-style:square;mso-wrap-distance-left:0;mso-wrap-distance-top:0;mso-wrap-distance-right:0;mso-wrap-distance-bottom:0;mso-position-horizontal:absolute;mso-position-horizontal-relative:text;mso-position-vertical:absolute;mso-position-vertical-relative:text;v-text-anchor:top" o:gfxdata="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" filled="f" stroked="f">
+              <v:rect id="Frame15" o:spid="_x0000_s1030" style="position:absolute;left:0;text-align:left;margin-left:-.55pt;margin-top:.05pt;width:434pt;height:153.7pt;z-index:251571200;visibility:visible;mso-wrap-style:square;mso-wrap-distance-left:0;mso-wrap-distance-top:0;mso-wrap-distance-right:0;mso-wrap-distance-bottom:0;mso-position-horizontal:absolute;mso-position-horizontal-relative:text;mso-position-vertical:absolute;mso-position-vertical-relative:text;v-text-anchor:top" o:gfxdata="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" filled="f" stroked="f">
                 <v:textbox inset="0,0,0,0">
                   <w:txbxContent>
                     <w:p>
@@ -9814,7 +9812,7 @@
           <w:color w:val="EA5611"/>
         </w:rPr>
       </w:pPr>
-      <w:bookmarkStart w:id="19" w:name="_Toc114723298"/>
+      <w:bookmarkStart w:id="18" w:name="_Toc114723298"/>
       <w:r>
         <w:rPr>
           <w:rFonts w:asciiTheme="minorHAnsi" w:hAnsiTheme="minorHAnsi" w:cs="Arial"/>
@@ -9824,7 +9822,7 @@
         </w:rPr>
         <w:t>Que es DummyClassifier</w:t>
       </w:r>
-      <w:bookmarkEnd w:id="19"/>
+      <w:bookmarkEnd w:id="18"/>
     </w:p>
     <w:p>
       <w:pPr>
@@ -9858,7 +9856,7 @@
         <mc:AlternateContent>
           <mc:Choice Requires="wps">
             <w:drawing>
-              <wp:anchor distT="0" distB="0" distL="0" distR="0" simplePos="0" relativeHeight="251821056" behindDoc="0" locked="0" layoutInCell="1" allowOverlap="1">
+              <wp:anchor distT="0" distB="0" distL="0" distR="0" simplePos="0" relativeHeight="251844608" behindDoc="0" locked="0" layoutInCell="1" allowOverlap="1">
                 <wp:simplePos x="0" y="0"/>
                 <wp:positionH relativeFrom="column">
                   <wp:align>center</wp:align>
@@ -9968,7 +9966,7 @@
           </mc:Choice>
           <mc:Fallback>
             <w:pict>
-              <v:shape id="Frame23" o:spid="_x0000_s1031" type="#_x0000_t202" style="position:absolute;left:0;text-align:left;margin-left:0;margin-top:.05pt;width:278.8pt;height:245.1pt;z-index:251821056;visibility:visible;mso-wrap-style:square;mso-wrap-distance-left:0;mso-wrap-distance-top:0;mso-wrap-distance-right:0;mso-wrap-distance-bottom:0;mso-position-horizontal:center;mso-position-horizontal-relative:text;mso-position-vertical:absolute;mso-position-vertical-relative:text;v-text-anchor:top" o:gfxdata="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" filled="f" stroked="f">
+              <v:shape id="Frame23" o:spid="_x0000_s1031" type="#_x0000_t202" style="position:absolute;left:0;text-align:left;margin-left:0;margin-top:.05pt;width:278.8pt;height:245.1pt;z-index:251844608;visibility:visible;mso-wrap-style:square;mso-wrap-distance-left:0;mso-wrap-distance-top:0;mso-wrap-distance-right:0;mso-wrap-distance-bottom:0;mso-position-horizontal:center;mso-position-horizontal-relative:text;mso-position-vertical:absolute;mso-position-vertical-relative:text;v-text-anchor:top" o:gfxdata="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" filled="f" stroked="f">
                 <v:textbox inset="0,0,0,0">
                   <w:txbxContent>
                     <w:p>
@@ -10063,7 +10061,7 @@
           <w:color w:val="EA5611"/>
         </w:rPr>
       </w:pPr>
-      <w:bookmarkStart w:id="20" w:name="_Toc114723299"/>
+      <w:bookmarkStart w:id="19" w:name="_Toc114723299"/>
       <w:r>
         <w:rPr>
           <w:rFonts w:asciiTheme="minorHAnsi" w:hAnsiTheme="minorHAnsi" w:cs="Arial"/>
@@ -10073,7 +10071,7 @@
         </w:rPr>
         <w:t>Que es KneighborsClassifier</w:t>
       </w:r>
-      <w:bookmarkEnd w:id="20"/>
+      <w:bookmarkEnd w:id="19"/>
     </w:p>
     <w:p>
       <w:pPr>
@@ -10125,7 +10123,7 @@
         <mc:AlternateContent>
           <mc:Choice Requires="wps">
             <w:drawing>
-              <wp:anchor distT="0" distB="0" distL="0" distR="0" simplePos="0" relativeHeight="251851776" behindDoc="0" locked="0" layoutInCell="1" allowOverlap="1">
+              <wp:anchor distT="0" distB="0" distL="0" distR="0" simplePos="0" relativeHeight="251879424" behindDoc="0" locked="0" layoutInCell="1" allowOverlap="1">
                 <wp:simplePos x="0" y="0"/>
                 <wp:positionH relativeFrom="column">
                   <wp:align>center</wp:align>
@@ -10243,7 +10241,7 @@
           </mc:Choice>
           <mc:Fallback>
             <w:pict>
-              <v:shape id="Frame24" o:spid="_x0000_s1032" type="#_x0000_t202" style="position:absolute;left:0;text-align:left;margin-left:0;margin-top:.05pt;width:334.85pt;height:195.55pt;z-index:251851776;visibility:visible;mso-wrap-style:square;mso-wrap-distance-left:0;mso-wrap-distance-top:0;mso-wrap-distance-right:0;mso-wrap-distance-bottom:0;mso-position-horizontal:center;mso-position-horizontal-relative:text;mso-position-vertical:absolute;mso-position-vertical-relative:text;v-text-anchor:top" o:gfxdata="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" filled="f" stroked="f">
+              <v:shape id="Frame24" o:spid="_x0000_s1032" type="#_x0000_t202" style="position:absolute;left:0;text-align:left;margin-left:0;margin-top:.05pt;width:334.85pt;height:195.55pt;z-index:251879424;visibility:visible;mso-wrap-style:square;mso-wrap-distance-left:0;mso-wrap-distance-top:0;mso-wrap-distance-right:0;mso-wrap-distance-bottom:0;mso-position-horizontal:center;mso-position-horizontal-relative:text;mso-position-vertical:absolute;mso-position-vertical-relative:text;v-text-anchor:top" o:gfxdata="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" filled="f" stroked="f">
                 <v:textbox inset="0,0,0,0">
                   <w:txbxContent>
                     <w:p>
@@ -10346,7 +10344,7 @@
           <w:color w:val="EA5611"/>
         </w:rPr>
       </w:pPr>
-      <w:bookmarkStart w:id="21" w:name="_Toc114723300"/>
+      <w:bookmarkStart w:id="20" w:name="_Toc114723300"/>
       <w:r>
         <w:rPr>
           <w:rFonts w:asciiTheme="minorHAnsi" w:hAnsiTheme="minorHAnsi" w:cs="Arial"/>
@@ -10356,7 +10354,7 @@
         </w:rPr>
         <w:t>Que es GaussianNB</w:t>
       </w:r>
-      <w:bookmarkEnd w:id="21"/>
+      <w:bookmarkEnd w:id="20"/>
     </w:p>
     <w:p>
       <w:pPr>
@@ -10408,7 +10406,7 @@
         <mc:AlternateContent>
           <mc:Choice Requires="wps">
             <w:drawing>
-              <wp:anchor distT="0" distB="0" distL="0" distR="0" simplePos="0" relativeHeight="251882496" behindDoc="0" locked="0" layoutInCell="1" allowOverlap="1">
+              <wp:anchor distT="0" distB="0" distL="0" distR="0" simplePos="0" relativeHeight="251914240" behindDoc="0" locked="0" layoutInCell="1" allowOverlap="1">
                 <wp:simplePos x="0" y="0"/>
                 <wp:positionH relativeFrom="column">
                   <wp:posOffset>1167765</wp:posOffset>
@@ -10519,7 +10517,7 @@
           </mc:Choice>
           <mc:Fallback>
             <w:pict>
-              <v:shape id="Frame25" o:spid="_x0000_s1033" type="#_x0000_t202" style="position:absolute;left:0;text-align:left;margin-left:91.95pt;margin-top:12.7pt;width:225.75pt;height:184.7pt;z-index:251882496;visibility:visible;mso-wrap-style:square;mso-wrap-distance-left:0;mso-wrap-distance-top:0;mso-wrap-distance-right:0;mso-wrap-distance-bottom:0;mso-position-horizontal:absolute;mso-position-horizontal-relative:text;mso-position-vertical:absolute;mso-position-vertical-relative:text;v-text-anchor:top" o:gfxdata="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" filled="f" stroked="f">
+              <v:shape id="Frame25" o:spid="_x0000_s1033" type="#_x0000_t202" style="position:absolute;left:0;text-align:left;margin-left:91.95pt;margin-top:12.7pt;width:225.75pt;height:184.7pt;z-index:251914240;visibility:visible;mso-wrap-style:square;mso-wrap-distance-left:0;mso-wrap-distance-top:0;mso-wrap-distance-right:0;mso-wrap-distance-bottom:0;mso-position-horizontal:absolute;mso-position-horizontal-relative:text;mso-position-vertical:absolute;mso-position-vertical-relative:text;v-text-anchor:top" o:gfxdata="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" filled="f" stroked="f">
                 <v:textbox inset="0,0,0,0">
                   <w:txbxContent>
                     <w:p>
@@ -10627,16 +10625,16 @@
           <w:rFonts w:asciiTheme="minorHAnsi" w:hAnsiTheme="minorHAnsi"/>
         </w:rPr>
       </w:pPr>
-      <w:bookmarkStart w:id="22" w:name="_heading=h.mthmx2vzckmj"/>
-      <w:bookmarkStart w:id="23" w:name="_Toc114723301"/>
+      <w:bookmarkStart w:id="21" w:name="_heading=h.mthmx2vzckmj"/>
+      <w:bookmarkStart w:id="22" w:name="_Toc114723301"/>
+      <w:bookmarkEnd w:id="21"/>
+      <w:r>
+        <w:rPr>
+          <w:rFonts w:asciiTheme="minorHAnsi" w:hAnsiTheme="minorHAnsi"/>
+        </w:rPr>
+        <w:t>Dataset</w:t>
+      </w:r>
       <w:bookmarkEnd w:id="22"/>
-      <w:r>
-        <w:rPr>
-          <w:rFonts w:asciiTheme="minorHAnsi" w:hAnsiTheme="minorHAnsi"/>
-        </w:rPr>
-        <w:t>Dataset</w:t>
-      </w:r>
-      <w:bookmarkEnd w:id="23"/>
     </w:p>
     <w:p>
       <w:pPr>
@@ -10677,6 +10675,7 @@
           <w:b/>
           <w:bCs/>
           <w:noProof/>
+          <w:lang w:val="en-US"/>
         </w:rPr>
         <w:t>Invalid source specified.</w:t>
       </w:r>
@@ -10789,6 +10788,7 @@
             <w:b/>
             <w:bCs/>
             <w:noProof/>
+            <w:lang w:val="en-US"/>
           </w:rPr>
           <w:t>Invalid source specified.</w:t>
         </w:r>
@@ -10825,7 +10825,7 @@
         <mc:AlternateContent>
           <mc:Choice Requires="wps">
             <w:drawing>
-              <wp:anchor distT="0" distB="0" distL="0" distR="0" simplePos="0" relativeHeight="251943936" behindDoc="0" locked="0" layoutInCell="1" allowOverlap="1">
+              <wp:anchor distT="0" distB="0" distL="0" distR="0" simplePos="0" relativeHeight="251983872" behindDoc="0" locked="0" layoutInCell="1" allowOverlap="1">
                 <wp:simplePos x="0" y="0"/>
                 <wp:positionH relativeFrom="column">
                   <wp:align>center</wp:align>
@@ -10936,7 +10936,7 @@
           </mc:Choice>
           <mc:Fallback>
             <w:pict>
-              <v:shape id="Frame27" o:spid="_x0000_s1034" type="#_x0000_t202" style="position:absolute;left:0;text-align:left;margin-left:0;margin-top:.05pt;width:447.9pt;height:122.15pt;z-index:251943936;visibility:visible;mso-wrap-style:square;mso-wrap-distance-left:0;mso-wrap-distance-top:0;mso-wrap-distance-right:0;mso-wrap-distance-bottom:0;mso-position-horizontal:center;mso-position-horizontal-relative:text;mso-position-vertical:absolute;mso-position-vertical-relative:text;v-text-anchor:top" o:gfxdata="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" filled="f" stroked="f">
+              <v:shape id="Frame27" o:spid="_x0000_s1034" type="#_x0000_t202" style="position:absolute;left:0;text-align:left;margin-left:0;margin-top:.05pt;width:447.9pt;height:122.15pt;z-index:251983872;visibility:visible;mso-wrap-style:square;mso-wrap-distance-left:0;mso-wrap-distance-top:0;mso-wrap-distance-right:0;mso-wrap-distance-bottom:0;mso-position-horizontal:center;mso-position-horizontal-relative:text;mso-position-vertical:absolute;mso-position-vertical-relative:text;v-text-anchor:top" o:gfxdata="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" filled="f" stroked="f">
                 <v:textbox inset="0,0,0,0">
                   <w:txbxContent>
                     <w:p>
@@ -12845,9 +12845,9 @@
           <w:rFonts w:asciiTheme="minorHAnsi" w:hAnsiTheme="minorHAnsi"/>
         </w:rPr>
       </w:pPr>
-      <w:bookmarkStart w:id="24" w:name="_heading=h.1fob9te"/>
-      <w:bookmarkStart w:id="25" w:name="_Toc114723302"/>
-      <w:bookmarkEnd w:id="24"/>
+      <w:bookmarkStart w:id="23" w:name="_heading=h.1fob9te"/>
+      <w:bookmarkStart w:id="24" w:name="_Toc114723302"/>
+      <w:bookmarkEnd w:id="23"/>
       <w:r>
         <w:rPr>
           <w:rFonts w:asciiTheme="minorHAnsi" w:hAnsiTheme="minorHAnsi"/>
@@ -12855,7 +12855,7 @@
         <w:lastRenderedPageBreak/>
         <w:t>Metodología CRISP-DM</w:t>
       </w:r>
-      <w:bookmarkEnd w:id="25"/>
+      <w:bookmarkEnd w:id="24"/>
     </w:p>
     <w:p>
       <w:pPr>
@@ -13337,9 +13337,9 @@
           <w:rFonts w:asciiTheme="minorHAnsi" w:hAnsiTheme="minorHAnsi"/>
         </w:rPr>
       </w:pPr>
-      <w:bookmarkStart w:id="26" w:name="_heading=h.erxpvlkg9zcq"/>
-      <w:bookmarkStart w:id="27" w:name="_Toc114723303"/>
-      <w:bookmarkEnd w:id="26"/>
+      <w:bookmarkStart w:id="25" w:name="_heading=h.erxpvlkg9zcq"/>
+      <w:bookmarkStart w:id="26" w:name="_Toc114723303"/>
+      <w:bookmarkEnd w:id="25"/>
       <w:r>
         <w:rPr>
           <w:rFonts w:asciiTheme="minorHAnsi" w:hAnsiTheme="minorHAnsi"/>
@@ -13347,7 +13347,7 @@
         <w:lastRenderedPageBreak/>
         <w:t>Preparación de los datos</w:t>
       </w:r>
-      <w:bookmarkEnd w:id="27"/>
+      <w:bookmarkEnd w:id="26"/>
     </w:p>
     <w:p>
       <w:pPr>
@@ -13373,7 +13373,7 @@
           <w:szCs w:val="28"/>
         </w:rPr>
       </w:pPr>
-      <w:bookmarkStart w:id="28" w:name="_Toc114723304"/>
+      <w:bookmarkStart w:id="27" w:name="_Toc114723304"/>
       <w:r>
         <w:rPr>
           <w:rFonts w:asciiTheme="minorHAnsi" w:hAnsiTheme="minorHAnsi" w:cs="Arial"/>
@@ -13385,7 +13385,7 @@
         </w:rPr>
         <w:t>Metodología a aplicar</w:t>
       </w:r>
-      <w:bookmarkEnd w:id="28"/>
+      <w:bookmarkEnd w:id="27"/>
     </w:p>
     <w:p>
       <w:pPr>
@@ -13446,7 +13446,7 @@
           <w:szCs w:val="28"/>
         </w:rPr>
       </w:pPr>
-      <w:bookmarkStart w:id="29" w:name="_Toc114723305"/>
+      <w:bookmarkStart w:id="28" w:name="_Toc114723305"/>
       <w:r>
         <w:rPr>
           <w:rFonts w:asciiTheme="minorHAnsi" w:eastAsia="Calibri" w:hAnsiTheme="minorHAnsi" w:cs="Arial"/>
@@ -13458,7 +13458,7 @@
         </w:rPr>
         <w:t>Split para datos de X segundos</w:t>
       </w:r>
-      <w:bookmarkEnd w:id="29"/>
+      <w:bookmarkEnd w:id="28"/>
     </w:p>
     <w:p>
       <w:pPr>
@@ -14165,8 +14165,8 @@
           <w:color w:val="EA5611"/>
         </w:rPr>
       </w:pPr>
-      <w:bookmarkStart w:id="30" w:name="__RefHeading___Toc692_2582143497"/>
-      <w:bookmarkEnd w:id="30"/>
+      <w:bookmarkStart w:id="29" w:name="__RefHeading___Toc692_2582143497"/>
+      <w:bookmarkEnd w:id="29"/>
       <w:r>
         <w:rPr>
           <w:rFonts w:asciiTheme="minorHAnsi" w:hAnsiTheme="minorHAnsi" w:cs="Arial"/>
@@ -14181,7 +14181,7 @@
           <w:rFonts w:asciiTheme="minorHAnsi" w:hAnsiTheme="minorHAnsi"/>
         </w:rPr>
       </w:pPr>
-      <w:bookmarkStart w:id="31" w:name="_Toc114723306"/>
+      <w:bookmarkStart w:id="30" w:name="_Toc114723306"/>
       <w:r>
         <w:rPr>
           <w:rFonts w:asciiTheme="minorHAnsi" w:hAnsiTheme="minorHAnsi"/>
@@ -14189,7 +14189,7 @@
         <w:lastRenderedPageBreak/>
         <w:t>Extracción características y PCA</w:t>
       </w:r>
-      <w:bookmarkEnd w:id="31"/>
+      <w:bookmarkEnd w:id="30"/>
     </w:p>
     <w:p>
       <w:pPr>
@@ -14329,9 +14329,9 @@
           <w:color w:val="EA5611"/>
         </w:rPr>
       </w:pPr>
-      <w:bookmarkStart w:id="32" w:name="_heading=h.uvzbm4q09032"/>
-      <w:bookmarkStart w:id="33" w:name="_Toc114723307"/>
-      <w:bookmarkEnd w:id="32"/>
+      <w:bookmarkStart w:id="31" w:name="_heading=h.uvzbm4q09032"/>
+      <w:bookmarkStart w:id="32" w:name="_Toc114723307"/>
+      <w:bookmarkEnd w:id="31"/>
       <w:r>
         <w:rPr>
           <w:rFonts w:asciiTheme="minorHAnsi" w:hAnsiTheme="minorHAnsi" w:cs="Arial"/>
@@ -14341,7 +14341,7 @@
         </w:rPr>
         <w:t>Taza cruce por cero</w:t>
       </w:r>
-      <w:bookmarkEnd w:id="33"/>
+      <w:bookmarkEnd w:id="32"/>
     </w:p>
     <w:p>
       <w:pPr>
@@ -14701,9 +14701,9 @@
           <w:color w:val="EA5611"/>
         </w:rPr>
       </w:pPr>
-      <w:bookmarkStart w:id="34" w:name="_heading=h.kiqwe55uwc7p"/>
-      <w:bookmarkStart w:id="35" w:name="_Toc114723308"/>
-      <w:bookmarkEnd w:id="34"/>
+      <w:bookmarkStart w:id="33" w:name="_heading=h.kiqwe55uwc7p"/>
+      <w:bookmarkStart w:id="34" w:name="_Toc114723308"/>
+      <w:bookmarkEnd w:id="33"/>
       <w:r>
         <w:rPr>
           <w:rFonts w:asciiTheme="minorHAnsi" w:hAnsiTheme="minorHAnsi" w:cs="Arial"/>
@@ -14713,7 +14713,7 @@
         </w:rPr>
         <w:t>Centroide espectral</w:t>
       </w:r>
-      <w:bookmarkEnd w:id="35"/>
+      <w:bookmarkEnd w:id="34"/>
     </w:p>
     <w:p>
       <w:pPr>
@@ -14767,6 +14767,7 @@
             <w:b/>
             <w:bCs/>
             <w:noProof/>
+            <w:lang w:val="en-US"/>
           </w:rPr>
           <w:t>Invalid source specified.</w:t>
         </w:r>
@@ -14792,7 +14793,7 @@
           <w:color w:val="EA5611"/>
         </w:rPr>
       </w:pPr>
-      <w:bookmarkStart w:id="36" w:name="_Toc114723309"/>
+      <w:bookmarkStart w:id="35" w:name="_Toc114723309"/>
       <w:r>
         <w:rPr>
           <w:rFonts w:asciiTheme="minorHAnsi" w:hAnsiTheme="minorHAnsi" w:cs="Arial"/>
@@ -14802,7 +14803,7 @@
         </w:rPr>
         <w:t>Reducción espectral</w:t>
       </w:r>
-      <w:bookmarkEnd w:id="36"/>
+      <w:bookmarkEnd w:id="35"/>
     </w:p>
     <w:p>
       <w:pPr>
@@ -14833,9 +14834,9 @@
           <w:color w:val="EA5611"/>
         </w:rPr>
       </w:pPr>
-      <w:bookmarkStart w:id="37" w:name="_heading=h.do3lk9bm2jve"/>
-      <w:bookmarkStart w:id="38" w:name="_Toc114723310"/>
-      <w:bookmarkEnd w:id="37"/>
+      <w:bookmarkStart w:id="36" w:name="_heading=h.do3lk9bm2jve"/>
+      <w:bookmarkStart w:id="37" w:name="_Toc114723310"/>
+      <w:bookmarkEnd w:id="36"/>
       <w:r>
         <w:rPr>
           <w:rFonts w:asciiTheme="minorHAnsi" w:hAnsiTheme="minorHAnsi" w:cs="Arial"/>
@@ -14845,7 +14846,7 @@
         </w:rPr>
         <w:t>RMS</w:t>
       </w:r>
-      <w:bookmarkEnd w:id="38"/>
+      <w:bookmarkEnd w:id="37"/>
     </w:p>
     <w:p>
       <w:pPr>
@@ -14885,6 +14886,7 @@
           <w:b/>
           <w:bCs/>
           <w:noProof/>
+          <w:lang w:val="en-US"/>
         </w:rPr>
         <w:t>Invalid source specified.</w:t>
       </w:r>
@@ -14922,9 +14924,9 @@
           <w:color w:val="EA5611"/>
         </w:rPr>
       </w:pPr>
-      <w:bookmarkStart w:id="39" w:name="_heading=h.ywzamhmxb8oc"/>
-      <w:bookmarkStart w:id="40" w:name="_Toc114723311"/>
-      <w:bookmarkEnd w:id="39"/>
+      <w:bookmarkStart w:id="38" w:name="_heading=h.ywzamhmxb8oc"/>
+      <w:bookmarkStart w:id="39" w:name="_Toc114723311"/>
+      <w:bookmarkEnd w:id="38"/>
       <w:r>
         <w:rPr>
           <w:rFonts w:asciiTheme="minorHAnsi" w:hAnsiTheme="minorHAnsi" w:cs="Arial"/>
@@ -14934,7 +14936,7 @@
         </w:rPr>
         <w:t>croma</w:t>
       </w:r>
-      <w:bookmarkEnd w:id="40"/>
+      <w:bookmarkEnd w:id="39"/>
     </w:p>
     <w:p>
       <w:pPr>
@@ -14999,9 +15001,9 @@
           <w:color w:val="EA5611"/>
         </w:rPr>
       </w:pPr>
-      <w:bookmarkStart w:id="41" w:name="_heading=h.gl6q96i73tva"/>
-      <w:bookmarkStart w:id="42" w:name="_Toc114723312"/>
-      <w:bookmarkEnd w:id="41"/>
+      <w:bookmarkStart w:id="40" w:name="_heading=h.gl6q96i73tva"/>
+      <w:bookmarkStart w:id="41" w:name="_Toc114723312"/>
+      <w:bookmarkEnd w:id="40"/>
       <w:r>
         <w:rPr>
           <w:rFonts w:asciiTheme="minorHAnsi" w:hAnsiTheme="minorHAnsi" w:cs="Arial"/>
@@ -15012,7 +15014,7 @@
         <w:lastRenderedPageBreak/>
         <w:t>ancho de banda</w:t>
       </w:r>
-      <w:bookmarkEnd w:id="42"/>
+      <w:bookmarkEnd w:id="41"/>
     </w:p>
     <w:p>
       <w:pPr>
@@ -15052,6 +15054,7 @@
           <w:b/>
           <w:bCs/>
           <w:noProof/>
+          <w:lang w:val="en-US"/>
         </w:rPr>
         <w:t>Invalid source specified.</w:t>
       </w:r>
@@ -15082,9 +15085,9 @@
           <w:color w:val="EA5611"/>
         </w:rPr>
       </w:pPr>
-      <w:bookmarkStart w:id="43" w:name="_heading=h.2fb6wet9u7ky"/>
-      <w:bookmarkStart w:id="44" w:name="_Toc114723313"/>
-      <w:bookmarkEnd w:id="43"/>
+      <w:bookmarkStart w:id="42" w:name="_heading=h.2fb6wet9u7ky"/>
+      <w:bookmarkStart w:id="43" w:name="_Toc114723313"/>
+      <w:bookmarkEnd w:id="42"/>
       <w:r>
         <w:rPr>
           <w:rFonts w:asciiTheme="minorHAnsi" w:hAnsiTheme="minorHAnsi" w:cs="Arial"/>
@@ -15094,7 +15097,7 @@
         </w:rPr>
         <w:t>MFCC — Coeficientes centrales de frecuencia Mel</w:t>
       </w:r>
-      <w:bookmarkEnd w:id="44"/>
+      <w:bookmarkEnd w:id="43"/>
     </w:p>
     <w:p>
       <w:pPr>
@@ -15134,6 +15137,7 @@
           <w:b/>
           <w:bCs/>
           <w:noProof/>
+          <w:lang w:val="en-US"/>
         </w:rPr>
         <w:t>Invalid source specified.</w:t>
       </w:r>
@@ -15162,7 +15166,7 @@
           <w:color w:val="EA5611"/>
         </w:rPr>
       </w:pPr>
-      <w:bookmarkStart w:id="45" w:name="_Toc114723314"/>
+      <w:bookmarkStart w:id="44" w:name="_Toc114723314"/>
       <w:r>
         <w:rPr>
           <w:rFonts w:asciiTheme="minorHAnsi" w:hAnsiTheme="minorHAnsi" w:cs="Arial"/>
@@ -15170,7 +15174,7 @@
         </w:rPr>
         <w:t>Resumen extracción</w:t>
       </w:r>
-      <w:bookmarkEnd w:id="45"/>
+      <w:bookmarkEnd w:id="44"/>
     </w:p>
     <w:p>
       <w:pPr>
@@ -15769,9 +15773,9 @@
           <w:szCs w:val="28"/>
         </w:rPr>
       </w:pPr>
-      <w:bookmarkStart w:id="46" w:name="_heading=h.7qhw2ou5jj8s"/>
-      <w:bookmarkStart w:id="47" w:name="_Toc114723315"/>
-      <w:bookmarkEnd w:id="46"/>
+      <w:bookmarkStart w:id="45" w:name="_heading=h.7qhw2ou5jj8s"/>
+      <w:bookmarkStart w:id="46" w:name="_Toc114723315"/>
+      <w:bookmarkEnd w:id="45"/>
       <w:r>
         <w:rPr>
           <w:rFonts w:asciiTheme="minorHAnsi" w:hAnsiTheme="minorHAnsi" w:cs="Arial"/>
@@ -15783,7 +15787,7 @@
         <w:lastRenderedPageBreak/>
         <w:t>PCA</w:t>
       </w:r>
-      <w:bookmarkEnd w:id="47"/>
+      <w:bookmarkEnd w:id="46"/>
     </w:p>
     <w:p>
       <w:pPr>
@@ -16704,7 +16708,7 @@
           <w:rFonts w:asciiTheme="minorHAnsi" w:hAnsiTheme="minorHAnsi"/>
         </w:rPr>
       </w:pPr>
-      <w:bookmarkStart w:id="48" w:name="_Toc114723316"/>
+      <w:bookmarkStart w:id="47" w:name="_Toc114723316"/>
       <w:r>
         <w:rPr>
           <w:rFonts w:asciiTheme="minorHAnsi" w:hAnsiTheme="minorHAnsi"/>
@@ -16712,7 +16716,7 @@
         <w:lastRenderedPageBreak/>
         <w:t>Definición configuraciones de datos para modelo</w:t>
       </w:r>
-      <w:bookmarkEnd w:id="48"/>
+      <w:bookmarkEnd w:id="47"/>
     </w:p>
     <w:p>
       <w:pPr>
@@ -16739,7 +16743,7 @@
           <w:szCs w:val="28"/>
         </w:rPr>
       </w:pPr>
-      <w:bookmarkStart w:id="49" w:name="_Toc114723317"/>
+      <w:bookmarkStart w:id="48" w:name="_Toc114723317"/>
       <w:r>
         <w:rPr>
           <w:rFonts w:asciiTheme="minorHAnsi" w:hAnsiTheme="minorHAnsi" w:cs="Arial"/>
@@ -16751,7 +16755,7 @@
         </w:rPr>
         <w:t>Elección del split en segundos a usar</w:t>
       </w:r>
-      <w:bookmarkEnd w:id="49"/>
+      <w:bookmarkEnd w:id="48"/>
     </w:p>
     <w:p>
       <w:pPr>
@@ -16785,7 +16789,7 @@
         <mc:AlternateContent>
           <mc:Choice Requires="wps">
             <w:drawing>
-              <wp:anchor distT="0" distB="0" distL="0" distR="0" simplePos="0" relativeHeight="251401216" behindDoc="0" locked="0" layoutInCell="1" allowOverlap="1">
+              <wp:anchor distT="0" distB="0" distL="0" distR="0" simplePos="0" relativeHeight="251367424" behindDoc="0" locked="0" layoutInCell="1" allowOverlap="1">
                 <wp:simplePos x="0" y="0"/>
                 <wp:positionH relativeFrom="column">
                   <wp:posOffset>615315</wp:posOffset>
@@ -16937,7 +16941,7 @@
           </mc:Choice>
           <mc:Fallback>
             <w:pict>
-              <v:rect id="Frame9" o:spid="_x0000_s1042" style="position:absolute;left:0;text-align:left;margin-left:48.45pt;margin-top:3.2pt;width:347pt;height:254.1pt;z-index:251401216;visibility:visible;mso-wrap-style:square;mso-wrap-distance-left:0;mso-wrap-distance-top:0;mso-wrap-distance-right:0;mso-wrap-distance-bottom:0;mso-position-horizontal:absolute;mso-position-horizontal-relative:text;mso-position-vertical:absolute;mso-position-vertical-relative:text;v-text-anchor:top" o:gfxdata="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" filled="f" stroked="f">
+              <v:rect id="Frame9" o:spid="_x0000_s1042" style="position:absolute;left:0;text-align:left;margin-left:48.45pt;margin-top:3.2pt;width:347pt;height:254.1pt;z-index:251367424;visibility:visible;mso-wrap-style:square;mso-wrap-distance-left:0;mso-wrap-distance-top:0;mso-wrap-distance-right:0;mso-wrap-distance-bottom:0;mso-position-horizontal:absolute;mso-position-horizontal-relative:text;mso-position-vertical:absolute;mso-position-vertical-relative:text;v-text-anchor:top" o:gfxdata="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" filled="f" stroked="f">
                 <v:textbox inset="0,0,0,0">
                   <w:txbxContent>
                     <w:p>
@@ -17112,7 +17116,7 @@
           <w:szCs w:val="28"/>
         </w:rPr>
       </w:pPr>
-      <w:bookmarkStart w:id="50" w:name="_Toc114723318"/>
+      <w:bookmarkStart w:id="49" w:name="_Toc114723318"/>
       <w:r>
         <w:rPr>
           <w:rFonts w:asciiTheme="minorHAnsi" w:hAnsiTheme="minorHAnsi" w:cs="Arial"/>
@@ -17124,7 +17128,7 @@
         </w:rPr>
         <w:t>Función de evaluación a usar</w:t>
       </w:r>
-      <w:bookmarkEnd w:id="50"/>
+      <w:bookmarkEnd w:id="49"/>
     </w:p>
     <w:p>
       <w:pPr>
@@ -17152,7 +17156,7 @@
           <w:rFonts w:asciiTheme="minorHAnsi" w:hAnsiTheme="minorHAnsi" w:cs="Arial"/>
         </w:rPr>
       </w:pPr>
-      <w:bookmarkStart w:id="51" w:name="_Toc114723319"/>
+      <w:bookmarkStart w:id="50" w:name="_Toc114723319"/>
       <w:r>
         <w:rPr>
           <w:rFonts w:asciiTheme="minorHAnsi" w:hAnsiTheme="minorHAnsi" w:cs="Arial"/>
@@ -17164,7 +17168,7 @@
         </w:rPr>
         <w:t>División de datos en train, valid, test</w:t>
       </w:r>
-      <w:bookmarkEnd w:id="51"/>
+      <w:bookmarkEnd w:id="50"/>
     </w:p>
     <w:p>
       <w:pPr>
@@ -17289,7 +17293,7 @@
           <w:rFonts w:asciiTheme="minorHAnsi" w:hAnsiTheme="minorHAnsi"/>
         </w:rPr>
       </w:pPr>
-      <w:bookmarkStart w:id="52" w:name="_Toc114723320"/>
+      <w:bookmarkStart w:id="51" w:name="_Toc114723320"/>
       <w:r>
         <w:rPr>
           <w:rFonts w:asciiTheme="minorHAnsi" w:hAnsiTheme="minorHAnsi"/>
@@ -17297,7 +17301,7 @@
         <w:lastRenderedPageBreak/>
         <w:t>Entrenamiento modelo</w:t>
       </w:r>
-      <w:bookmarkEnd w:id="52"/>
+      <w:bookmarkEnd w:id="51"/>
     </w:p>
     <w:p>
       <w:pPr>
@@ -17373,7 +17377,7 @@
           <w:szCs w:val="28"/>
         </w:rPr>
       </w:pPr>
-      <w:bookmarkStart w:id="53" w:name="_Toc114723321"/>
+      <w:bookmarkStart w:id="52" w:name="_Toc114723321"/>
       <w:r>
         <w:rPr>
           <w:rFonts w:asciiTheme="minorHAnsi" w:hAnsiTheme="minorHAnsi" w:cs="Arial"/>
@@ -17385,7 +17389,7 @@
         </w:rPr>
         <w:t>Modelo RNA basico</w:t>
       </w:r>
-      <w:bookmarkEnd w:id="53"/>
+      <w:bookmarkEnd w:id="52"/>
     </w:p>
     <w:p>
       <w:pPr>
@@ -17422,7 +17426,7 @@
         <mc:AlternateContent>
           <mc:Choice Requires="wps">
             <w:drawing>
-              <wp:anchor distT="0" distB="0" distL="0" distR="0" simplePos="0" relativeHeight="251430912" behindDoc="0" locked="0" layoutInCell="1" allowOverlap="1">
+              <wp:anchor distT="0" distB="0" distL="0" distR="0" simplePos="0" relativeHeight="251401216" behindDoc="0" locked="0" layoutInCell="1" allowOverlap="1">
                 <wp:simplePos x="0" y="0"/>
                 <wp:positionH relativeFrom="column">
                   <wp:align>center</wp:align>
@@ -17576,7 +17580,7 @@
           </mc:Choice>
           <mc:Fallback>
             <w:pict>
-              <v:rect id="Frame10" o:spid="_x0000_s1043" style="position:absolute;margin-left:0;margin-top:.05pt;width:72.9pt;height:478pt;z-index:251430912;visibility:visible;mso-wrap-style:square;mso-height-percent:620;mso-wrap-distance-left:0;mso-wrap-distance-top:0;mso-wrap-distance-right:0;mso-wrap-distance-bottom:0;mso-position-horizontal:center;mso-position-horizontal-relative:text;mso-position-vertical:absolute;mso-position-vertical-relative:text;mso-height-percent:620;mso-height-relative:margin;v-text-anchor:top" o:gfxdata="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" filled="f" stroked="f">
+              <v:rect id="Frame10" o:spid="_x0000_s1043" style="position:absolute;margin-left:0;margin-top:.05pt;width:72.9pt;height:478pt;z-index:251401216;visibility:visible;mso-wrap-style:square;mso-height-percent:620;mso-wrap-distance-left:0;mso-wrap-distance-top:0;mso-wrap-distance-right:0;mso-wrap-distance-bottom:0;mso-position-horizontal:center;mso-position-horizontal-relative:text;mso-position-vertical:absolute;mso-position-vertical-relative:text;mso-height-percent:620;mso-height-relative:margin;v-text-anchor:top" o:gfxdata="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" filled="f" stroked="f">
                 <v:textbox inset="0,0,0,0">
                   <w:txbxContent>
                     <w:p>
@@ -17720,7 +17724,7 @@
         <mc:AlternateContent>
           <mc:Choice Requires="wps">
             <w:drawing>
-              <wp:anchor distT="0" distB="0" distL="0" distR="0" simplePos="0" relativeHeight="251460608" behindDoc="0" locked="0" layoutInCell="1" allowOverlap="1">
+              <wp:anchor distT="0" distB="0" distL="0" distR="0" simplePos="0" relativeHeight="251435008" behindDoc="0" locked="0" layoutInCell="1" allowOverlap="1">
                 <wp:simplePos x="0" y="0"/>
                 <wp:positionH relativeFrom="column">
                   <wp:align>center</wp:align>
@@ -17871,7 +17875,7 @@
           </mc:Choice>
           <mc:Fallback>
             <w:pict>
-              <v:rect id="Frame11" o:spid="_x0000_s1044" style="position:absolute;margin-left:0;margin-top:.05pt;width:248.8pt;height:101.85pt;z-index:251460608;visibility:visible;mso-wrap-style:square;mso-wrap-distance-left:0;mso-wrap-distance-top:0;mso-wrap-distance-right:0;mso-wrap-distance-bottom:0;mso-position-horizontal:center;mso-position-horizontal-relative:text;mso-position-vertical:absolute;mso-position-vertical-relative:text;v-text-anchor:top" o:gfxdata="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" filled="f" stroked="f">
+              <v:rect id="Frame11" o:spid="_x0000_s1044" style="position:absolute;margin-left:0;margin-top:.05pt;width:248.8pt;height:101.85pt;z-index:251435008;visibility:visible;mso-wrap-style:square;mso-wrap-distance-left:0;mso-wrap-distance-top:0;mso-wrap-distance-right:0;mso-wrap-distance-bottom:0;mso-position-horizontal:center;mso-position-horizontal-relative:text;mso-position-vertical:absolute;mso-position-vertical-relative:text;v-text-anchor:top" o:gfxdata="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" filled="f" stroked="f">
                 <v:textbox inset="0,0,0,0">
                   <w:txbxContent>
                     <w:p>
@@ -17993,7 +17997,7 @@
           <w:szCs w:val="28"/>
         </w:rPr>
       </w:pPr>
-      <w:bookmarkStart w:id="54" w:name="_Toc114723322"/>
+      <w:bookmarkStart w:id="53" w:name="_Toc114723322"/>
       <w:r>
         <w:rPr>
           <w:rFonts w:asciiTheme="minorHAnsi" w:hAnsiTheme="minorHAnsi" w:cs="Arial"/>
@@ -18006,7 +18010,7 @@
         <w:lastRenderedPageBreak/>
         <w:t>Modelo RNA experimental</w:t>
       </w:r>
-      <w:bookmarkEnd w:id="54"/>
+      <w:bookmarkEnd w:id="53"/>
     </w:p>
     <w:p>
       <w:pPr>
@@ -18040,7 +18044,7 @@
         <mc:AlternateContent>
           <mc:Choice Requires="wps">
             <w:drawing>
-              <wp:anchor distT="0" distB="0" distL="0" distR="0" simplePos="0" relativeHeight="251490304" behindDoc="0" locked="0" layoutInCell="1" allowOverlap="1">
+              <wp:anchor distT="0" distB="0" distL="0" distR="0" simplePos="0" relativeHeight="251468800" behindDoc="0" locked="0" layoutInCell="1" allowOverlap="1">
                 <wp:simplePos x="0" y="0"/>
                 <wp:positionH relativeFrom="column">
                   <wp:posOffset>2129790</wp:posOffset>
@@ -18192,7 +18196,7 @@
           </mc:Choice>
           <mc:Fallback>
             <w:pict>
-              <v:rect id="Frame12" o:spid="_x0000_s1045" style="position:absolute;left:0;text-align:left;margin-left:167.7pt;margin-top:-2.75pt;width:150.55pt;height:259.7pt;z-index:251490304;visibility:visible;mso-wrap-style:square;mso-wrap-distance-left:0;mso-wrap-distance-top:0;mso-wrap-distance-right:0;mso-wrap-distance-bottom:0;mso-position-horizontal:absolute;mso-position-horizontal-relative:text;mso-position-vertical:absolute;mso-position-vertical-relative:text;v-text-anchor:top" o:gfxdata="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" filled="f" stroked="f">
+              <v:rect id="Frame12" o:spid="_x0000_s1045" style="position:absolute;left:0;text-align:left;margin-left:167.7pt;margin-top:-2.75pt;width:150.55pt;height:259.7pt;z-index:251468800;visibility:visible;mso-wrap-style:square;mso-wrap-distance-left:0;mso-wrap-distance-top:0;mso-wrap-distance-right:0;mso-wrap-distance-bottom:0;mso-position-horizontal:absolute;mso-position-horizontal-relative:text;mso-position-vertical:absolute;mso-position-vertical-relative:text;v-text-anchor:top" o:gfxdata="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" filled="f" stroked="f">
                 <v:textbox inset="0,0,0,0">
                   <w:txbxContent>
                     <w:p>
@@ -18322,7 +18326,7 @@
         <mc:AlternateContent>
           <mc:Choice Requires="wps">
             <w:drawing>
-              <wp:anchor distT="0" distB="0" distL="0" distR="0" simplePos="0" relativeHeight="251520000" behindDoc="0" locked="0" layoutInCell="1" allowOverlap="1">
+              <wp:anchor distT="0" distB="0" distL="0" distR="0" simplePos="0" relativeHeight="251502592" behindDoc="0" locked="0" layoutInCell="1" allowOverlap="1">
                 <wp:simplePos x="0" y="0"/>
                 <wp:positionH relativeFrom="column">
                   <wp:align>center</wp:align>
@@ -18473,7 +18477,7 @@
           </mc:Choice>
           <mc:Fallback>
             <w:pict>
-              <v:rect id="Frame13" o:spid="_x0000_s1046" style="position:absolute;left:0;text-align:left;margin-left:0;margin-top:.05pt;width:227.25pt;height:95.45pt;z-index:251520000;visibility:visible;mso-wrap-style:square;mso-wrap-distance-left:0;mso-wrap-distance-top:0;mso-wrap-distance-right:0;mso-wrap-distance-bottom:0;mso-position-horizontal:center;mso-position-horizontal-relative:text;mso-position-vertical:absolute;mso-position-vertical-relative:text;v-text-anchor:top" o:gfxdata="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" filled="f" stroked="f">
+              <v:rect id="Frame13" o:spid="_x0000_s1046" style="position:absolute;left:0;text-align:left;margin-left:0;margin-top:.05pt;width:227.25pt;height:95.45pt;z-index:251502592;visibility:visible;mso-wrap-style:square;mso-wrap-distance-left:0;mso-wrap-distance-top:0;mso-wrap-distance-right:0;mso-wrap-distance-bottom:0;mso-position-horizontal:center;mso-position-horizontal-relative:text;mso-position-vertical:absolute;mso-position-vertical-relative:text;v-text-anchor:top" o:gfxdata="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" filled="f" stroked="f">
                 <v:textbox inset="0,0,0,0">
                   <w:txbxContent>
                     <w:p>
@@ -18648,7 +18652,7 @@
           <w:szCs w:val="28"/>
         </w:rPr>
       </w:pPr>
-      <w:bookmarkStart w:id="55" w:name="_Toc114723323"/>
+      <w:bookmarkStart w:id="54" w:name="_Toc114723323"/>
       <w:r>
         <w:rPr>
           <w:rFonts w:asciiTheme="minorHAnsi" w:hAnsiTheme="minorHAnsi" w:cs="Arial"/>
@@ -18661,7 +18665,7 @@
         <w:lastRenderedPageBreak/>
         <w:t>RandomForestClassifier</w:t>
       </w:r>
-      <w:bookmarkEnd w:id="55"/>
+      <w:bookmarkEnd w:id="54"/>
     </w:p>
     <w:p>
       <w:pPr>
@@ -18704,7 +18708,7 @@
         <mc:AlternateContent>
           <mc:Choice Requires="wps">
             <w:drawing>
-              <wp:anchor distT="0" distB="0" distL="0" distR="0" simplePos="0" relativeHeight="251549696" behindDoc="0" locked="0" layoutInCell="1" allowOverlap="1">
+              <wp:anchor distT="0" distB="0" distL="0" distR="0" simplePos="0" relativeHeight="251536384" behindDoc="0" locked="0" layoutInCell="1" allowOverlap="1">
                 <wp:simplePos x="0" y="0"/>
                 <wp:positionH relativeFrom="column">
                   <wp:align>center</wp:align>
@@ -18855,7 +18859,7 @@
           </mc:Choice>
           <mc:Fallback>
             <w:pict>
-              <v:rect id="Frame14" o:spid="_x0000_s1047" style="position:absolute;left:0;text-align:left;margin-left:0;margin-top:.05pt;width:272pt;height:108.5pt;z-index:251549696;visibility:visible;mso-wrap-style:square;mso-wrap-distance-left:0;mso-wrap-distance-top:0;mso-wrap-distance-right:0;mso-wrap-distance-bottom:0;mso-position-horizontal:center;mso-position-horizontal-relative:text;mso-position-vertical:absolute;mso-position-vertical-relative:text;v-text-anchor:top" o:gfxdata="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" filled="f" stroked="f">
+              <v:rect id="Frame14" o:spid="_x0000_s1047" style="position:absolute;left:0;text-align:left;margin-left:0;margin-top:.05pt;width:272pt;height:108.5pt;z-index:251536384;visibility:visible;mso-wrap-style:square;mso-wrap-distance-left:0;mso-wrap-distance-top:0;mso-wrap-distance-right:0;mso-wrap-distance-bottom:0;mso-position-horizontal:center;mso-position-horizontal-relative:text;mso-position-vertical:absolute;mso-position-vertical-relative:text;v-text-anchor:top" o:gfxdata="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" filled="f" stroked="f">
                 <v:textbox inset="0,0,0,0">
                   <w:txbxContent>
                     <w:p>
@@ -18983,7 +18987,7 @@
           <w:szCs w:val="28"/>
         </w:rPr>
       </w:pPr>
-      <w:bookmarkStart w:id="56" w:name="_Toc114723324"/>
+      <w:bookmarkStart w:id="55" w:name="_Toc114723324"/>
       <w:r>
         <w:rPr>
           <w:rFonts w:asciiTheme="minorHAnsi" w:hAnsiTheme="minorHAnsi" w:cs="Arial"/>
@@ -18995,7 +18999,7 @@
         </w:rPr>
         <w:t>LogisticRegression</w:t>
       </w:r>
-      <w:bookmarkEnd w:id="56"/>
+      <w:bookmarkEnd w:id="55"/>
     </w:p>
     <w:p>
       <w:pPr>
@@ -19029,7 +19033,7 @@
         <mc:AlternateContent>
           <mc:Choice Requires="wps">
             <w:drawing>
-              <wp:anchor distT="0" distB="0" distL="0" distR="0" simplePos="0" relativeHeight="251610112" behindDoc="0" locked="0" layoutInCell="1" allowOverlap="1">
+              <wp:anchor distT="0" distB="0" distL="0" distR="0" simplePos="0" relativeHeight="251604992" behindDoc="0" locked="0" layoutInCell="1" allowOverlap="1">
                 <wp:simplePos x="0" y="0"/>
                 <wp:positionH relativeFrom="column">
                   <wp:align>center</wp:align>
@@ -19180,7 +19184,7 @@
           </mc:Choice>
           <mc:Fallback>
             <w:pict>
-              <v:rect id="Frame16" o:spid="_x0000_s1048" style="position:absolute;left:0;text-align:left;margin-left:0;margin-top:.05pt;width:269.5pt;height:83.95pt;z-index:251610112;visibility:visible;mso-wrap-style:square;mso-wrap-distance-left:0;mso-wrap-distance-top:0;mso-wrap-distance-right:0;mso-wrap-distance-bottom:0;mso-position-horizontal:center;mso-position-horizontal-relative:text;mso-position-vertical:absolute;mso-position-vertical-relative:text;v-text-anchor:top" o:gfxdata="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" filled="f" stroked="f">
+              <v:rect id="Frame16" o:spid="_x0000_s1048" style="position:absolute;left:0;text-align:left;margin-left:0;margin-top:.05pt;width:269.5pt;height:83.95pt;z-index:251604992;visibility:visible;mso-wrap-style:square;mso-wrap-distance-left:0;mso-wrap-distance-top:0;mso-wrap-distance-right:0;mso-wrap-distance-bottom:0;mso-position-horizontal:center;mso-position-horizontal-relative:text;mso-position-vertical:absolute;mso-position-vertical-relative:text;v-text-anchor:top" o:gfxdata="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" filled="f" stroked="f">
                 <v:textbox inset="0,0,0,0">
                   <w:txbxContent>
                     <w:p>
@@ -19302,7 +19306,7 @@
           <w:szCs w:val="28"/>
         </w:rPr>
       </w:pPr>
-      <w:bookmarkStart w:id="57" w:name="_Toc114723325"/>
+      <w:bookmarkStart w:id="56" w:name="_Toc114723325"/>
       <w:r>
         <w:rPr>
           <w:rFonts w:asciiTheme="minorHAnsi" w:hAnsiTheme="minorHAnsi" w:cs="Arial"/>
@@ -19314,7 +19318,7 @@
         </w:rPr>
         <w:t>DecisionTreeClassifier</w:t>
       </w:r>
-      <w:bookmarkEnd w:id="57"/>
+      <w:bookmarkEnd w:id="56"/>
     </w:p>
     <w:p>
       <w:pPr>
@@ -19373,7 +19377,7 @@
         <mc:AlternateContent>
           <mc:Choice Requires="wps">
             <w:drawing>
-              <wp:anchor distT="0" distB="0" distL="0" distR="0" simplePos="0" relativeHeight="251639808" behindDoc="0" locked="0" layoutInCell="1" allowOverlap="1">
+              <wp:anchor distT="0" distB="0" distL="0" distR="0" simplePos="0" relativeHeight="251638784" behindDoc="0" locked="0" layoutInCell="1" allowOverlap="1">
                 <wp:simplePos x="0" y="0"/>
                 <wp:positionH relativeFrom="column">
                   <wp:align>center</wp:align>
@@ -19524,7 +19528,7 @@
           </mc:Choice>
           <mc:Fallback>
             <w:pict>
-              <v:rect id="Frame17" o:spid="_x0000_s1049" style="position:absolute;left:0;text-align:left;margin-left:0;margin-top:.05pt;width:273.75pt;height:109.45pt;z-index:251639808;visibility:visible;mso-wrap-style:square;mso-wrap-distance-left:0;mso-wrap-distance-top:0;mso-wrap-distance-right:0;mso-wrap-distance-bottom:0;mso-position-horizontal:center;mso-position-horizontal-relative:text;mso-position-vertical:absolute;mso-position-vertical-relative:text;v-text-anchor:top" o:gfxdata="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" filled="f" stroked="f">
+              <v:rect id="Frame17" o:spid="_x0000_s1049" style="position:absolute;left:0;text-align:left;margin-left:0;margin-top:.05pt;width:273.75pt;height:109.45pt;z-index:251638784;visibility:visible;mso-wrap-style:square;mso-wrap-distance-left:0;mso-wrap-distance-top:0;mso-wrap-distance-right:0;mso-wrap-distance-bottom:0;mso-position-horizontal:center;mso-position-horizontal-relative:text;mso-position-vertical:absolute;mso-position-vertical-relative:text;v-text-anchor:top" o:gfxdata="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" filled="f" stroked="f">
                 <v:textbox inset="0,0,0,0">
                   <w:txbxContent>
                     <w:p>
@@ -19652,7 +19656,7 @@
           <w:szCs w:val="28"/>
         </w:rPr>
       </w:pPr>
-      <w:bookmarkStart w:id="58" w:name="_Toc114723326"/>
+      <w:bookmarkStart w:id="57" w:name="_Toc114723326"/>
       <w:r>
         <w:rPr>
           <w:rFonts w:asciiTheme="minorHAnsi" w:hAnsiTheme="minorHAnsi" w:cs="Arial"/>
@@ -19664,7 +19668,7 @@
         </w:rPr>
         <w:t>DummyClassifier</w:t>
       </w:r>
-      <w:bookmarkEnd w:id="58"/>
+      <w:bookmarkEnd w:id="57"/>
     </w:p>
     <w:p>
       <w:pPr>
@@ -19698,7 +19702,7 @@
         <mc:AlternateContent>
           <mc:Choice Requires="wps">
             <w:drawing>
-              <wp:anchor distT="0" distB="0" distL="0" distR="0" simplePos="0" relativeHeight="251669504" behindDoc="0" locked="0" layoutInCell="1" allowOverlap="1">
+              <wp:anchor distT="0" distB="0" distL="0" distR="0" simplePos="0" relativeHeight="251672576" behindDoc="0" locked="0" layoutInCell="1" allowOverlap="1">
                 <wp:simplePos x="0" y="0"/>
                 <wp:positionH relativeFrom="column">
                   <wp:align>center</wp:align>
@@ -19849,7 +19853,7 @@
           </mc:Choice>
           <mc:Fallback>
             <w:pict>
-              <v:rect id="Frame18" o:spid="_x0000_s1050" style="position:absolute;left:0;text-align:left;margin-left:0;margin-top:.05pt;width:274.3pt;height:101.65pt;z-index:251669504;visibility:visible;mso-wrap-style:square;mso-wrap-distance-left:0;mso-wrap-distance-top:0;mso-wrap-distance-right:0;mso-wrap-distance-bottom:0;mso-position-horizontal:center;mso-position-horizontal-relative:text;mso-position-vertical:absolute;mso-position-vertical-relative:text;v-text-anchor:top" o:gfxdata="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" filled="f" stroked="f">
+              <v:rect id="Frame18" o:spid="_x0000_s1050" style="position:absolute;left:0;text-align:left;margin-left:0;margin-top:.05pt;width:274.3pt;height:101.65pt;z-index:251672576;visibility:visible;mso-wrap-style:square;mso-wrap-distance-left:0;mso-wrap-distance-top:0;mso-wrap-distance-right:0;mso-wrap-distance-bottom:0;mso-position-horizontal:center;mso-position-horizontal-relative:text;mso-position-vertical:absolute;mso-position-vertical-relative:text;v-text-anchor:top" o:gfxdata="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" filled="f" stroked="f">
                 <v:textbox inset="0,0,0,0">
                   <w:txbxContent>
                     <w:p>
@@ -19971,7 +19975,7 @@
           <w:szCs w:val="28"/>
         </w:rPr>
       </w:pPr>
-      <w:bookmarkStart w:id="59" w:name="_Toc114723327"/>
+      <w:bookmarkStart w:id="58" w:name="_Toc114723327"/>
       <w:r>
         <w:rPr>
           <w:rFonts w:asciiTheme="minorHAnsi" w:hAnsiTheme="minorHAnsi" w:cs="Arial"/>
@@ -19983,7 +19987,7 @@
         </w:rPr>
         <w:t>KneighborsClassifier</w:t>
       </w:r>
-      <w:bookmarkEnd w:id="59"/>
+      <w:bookmarkEnd w:id="58"/>
     </w:p>
     <w:p>
       <w:pPr>
@@ -20017,7 +20021,7 @@
         <mc:AlternateContent>
           <mc:Choice Requires="wps">
             <w:drawing>
-              <wp:anchor distT="0" distB="0" distL="0" distR="0" simplePos="0" relativeHeight="251699200" behindDoc="0" locked="0" layoutInCell="1" allowOverlap="1">
+              <wp:anchor distT="0" distB="0" distL="0" distR="0" simplePos="0" relativeHeight="251706368" behindDoc="0" locked="0" layoutInCell="1" allowOverlap="1">
                 <wp:simplePos x="0" y="0"/>
                 <wp:positionH relativeFrom="column">
                   <wp:align>center</wp:align>
@@ -20168,7 +20172,7 @@
           </mc:Choice>
           <mc:Fallback>
             <w:pict>
-              <v:rect id="Frame19" o:spid="_x0000_s1051" style="position:absolute;left:0;text-align:left;margin-left:0;margin-top:.05pt;width:295pt;height:113.05pt;z-index:251699200;visibility:visible;mso-wrap-style:square;mso-wrap-distance-left:0;mso-wrap-distance-top:0;mso-wrap-distance-right:0;mso-wrap-distance-bottom:0;mso-position-horizontal:center;mso-position-horizontal-relative:text;mso-position-vertical:absolute;mso-position-vertical-relative:text;v-text-anchor:top" o:gfxdata="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" filled="f" stroked="f">
+              <v:rect id="Frame19" o:spid="_x0000_s1051" style="position:absolute;left:0;text-align:left;margin-left:0;margin-top:.05pt;width:295pt;height:113.05pt;z-index:251706368;visibility:visible;mso-wrap-style:square;mso-wrap-distance-left:0;mso-wrap-distance-top:0;mso-wrap-distance-right:0;mso-wrap-distance-bottom:0;mso-position-horizontal:center;mso-position-horizontal-relative:text;mso-position-vertical:absolute;mso-position-vertical-relative:text;v-text-anchor:top" o:gfxdata="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" filled="f" stroked="f">
                 <v:textbox inset="0,0,0,0">
                   <w:txbxContent>
                     <w:p>
@@ -20296,7 +20300,7 @@
           <w:szCs w:val="28"/>
         </w:rPr>
       </w:pPr>
-      <w:bookmarkStart w:id="60" w:name="_Toc114723328"/>
+      <w:bookmarkStart w:id="59" w:name="_Toc114723328"/>
       <w:r>
         <w:rPr>
           <w:rFonts w:asciiTheme="minorHAnsi" w:hAnsiTheme="minorHAnsi" w:cs="Arial"/>
@@ -20309,7 +20313,7 @@
         <w:lastRenderedPageBreak/>
         <w:t>GaussianNB</w:t>
       </w:r>
-      <w:bookmarkEnd w:id="60"/>
+      <w:bookmarkEnd w:id="59"/>
     </w:p>
     <w:p>
       <w:pPr>
@@ -20382,7 +20386,7 @@
         <mc:AlternateContent>
           <mc:Choice Requires="wps">
             <w:drawing>
-              <wp:anchor distT="0" distB="0" distL="0" distR="0" simplePos="0" relativeHeight="251728896" behindDoc="0" locked="0" layoutInCell="1" allowOverlap="1">
+              <wp:anchor distT="0" distB="0" distL="0" distR="0" simplePos="0" relativeHeight="251740160" behindDoc="0" locked="0" layoutInCell="1" allowOverlap="1">
                 <wp:simplePos x="0" y="0"/>
                 <wp:positionH relativeFrom="column">
                   <wp:align>center</wp:align>
@@ -20533,7 +20537,7 @@
           </mc:Choice>
           <mc:Fallback>
             <w:pict>
-              <v:rect id="Frame20" o:spid="_x0000_s1052" style="position:absolute;left:0;text-align:left;margin-left:0;margin-top:.05pt;width:348.2pt;height:108.2pt;z-index:251728896;visibility:visible;mso-wrap-style:square;mso-wrap-distance-left:0;mso-wrap-distance-top:0;mso-wrap-distance-right:0;mso-wrap-distance-bottom:0;mso-position-horizontal:center;mso-position-horizontal-relative:text;mso-position-vertical:absolute;mso-position-vertical-relative:text;v-text-anchor:top" o:gfxdata="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" filled="f" stroked="f">
+              <v:rect id="Frame20" o:spid="_x0000_s1052" style="position:absolute;left:0;text-align:left;margin-left:0;margin-top:.05pt;width:348.2pt;height:108.2pt;z-index:251740160;visibility:visible;mso-wrap-style:square;mso-wrap-distance-left:0;mso-wrap-distance-top:0;mso-wrap-distance-right:0;mso-wrap-distance-bottom:0;mso-position-horizontal:center;mso-position-horizontal-relative:text;mso-position-vertical:absolute;mso-position-vertical-relative:text;v-text-anchor:top" o:gfxdata="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" filled="f" stroked="f">
                 <v:textbox inset="0,0,0,0">
                   <w:txbxContent>
                     <w:p>
@@ -20655,7 +20659,7 @@
           <w:szCs w:val="28"/>
         </w:rPr>
       </w:pPr>
-      <w:bookmarkStart w:id="61" w:name="_Toc114723329"/>
+      <w:bookmarkStart w:id="60" w:name="_Toc114723329"/>
       <w:r>
         <w:rPr>
           <w:rFonts w:asciiTheme="minorHAnsi" w:hAnsiTheme="minorHAnsi" w:cs="Arial"/>
@@ -20667,7 +20671,7 @@
         </w:rPr>
         <w:t>Comparación resultados</w:t>
       </w:r>
-      <w:bookmarkEnd w:id="61"/>
+      <w:bookmarkEnd w:id="60"/>
     </w:p>
     <w:p>
       <w:pPr>
@@ -22076,7 +22080,7 @@
           <w:rFonts w:asciiTheme="minorHAnsi" w:hAnsiTheme="minorHAnsi" w:cs="Arial"/>
         </w:rPr>
       </w:pPr>
-      <w:bookmarkStart w:id="62" w:name="_Toc114723330"/>
+      <w:bookmarkStart w:id="61" w:name="_Toc114723330"/>
       <w:r>
         <w:rPr>
           <w:rFonts w:asciiTheme="minorHAnsi" w:hAnsiTheme="minorHAnsi" w:cs="Arial"/>
@@ -22088,7 +22092,7 @@
         </w:rPr>
         <w:t>Elección modelo usar</w:t>
       </w:r>
-      <w:bookmarkEnd w:id="62"/>
+      <w:bookmarkEnd w:id="61"/>
     </w:p>
     <w:p>
       <w:pPr>
@@ -22192,7 +22196,7 @@
           <w:rFonts w:asciiTheme="minorHAnsi" w:hAnsiTheme="minorHAnsi"/>
         </w:rPr>
       </w:pPr>
-      <w:bookmarkStart w:id="63" w:name="_Toc114723331"/>
+      <w:bookmarkStart w:id="62" w:name="_Toc114723331"/>
       <w:r>
         <w:rPr>
           <w:rFonts w:asciiTheme="minorHAnsi" w:hAnsiTheme="minorHAnsi"/>
@@ -22200,7 +22204,7 @@
         <w:lastRenderedPageBreak/>
         <w:t>Conclusiones y siguientes pasos</w:t>
       </w:r>
-      <w:bookmarkEnd w:id="63"/>
+      <w:bookmarkEnd w:id="62"/>
     </w:p>
     <w:p>
       <w:pPr>
@@ -22218,7 +22222,7 @@
           <w:szCs w:val="28"/>
         </w:rPr>
       </w:pPr>
-      <w:bookmarkStart w:id="64" w:name="_Toc114723332"/>
+      <w:bookmarkStart w:id="63" w:name="_Toc114723332"/>
       <w:r>
         <w:rPr>
           <w:rFonts w:asciiTheme="minorHAnsi" w:hAnsiTheme="minorHAnsi" w:cs="Arial"/>
@@ -22230,7 +22234,7 @@
         </w:rPr>
         <w:t>Conclusiones</w:t>
       </w:r>
-      <w:bookmarkEnd w:id="64"/>
+      <w:bookmarkEnd w:id="63"/>
     </w:p>
     <w:p>
       <w:pPr>
@@ -22324,7 +22328,7 @@
           <w:szCs w:val="28"/>
         </w:rPr>
       </w:pPr>
-      <w:bookmarkStart w:id="65" w:name="_Toc114723333"/>
+      <w:bookmarkStart w:id="64" w:name="_Toc114723333"/>
       <w:r>
         <w:rPr>
           <w:rFonts w:asciiTheme="minorHAnsi" w:hAnsiTheme="minorHAnsi" w:cs="Arial"/>
@@ -22336,7 +22340,7 @@
         </w:rPr>
         <w:t>Siguientes pasos</w:t>
       </w:r>
-      <w:bookmarkEnd w:id="65"/>
+      <w:bookmarkEnd w:id="64"/>
     </w:p>
     <w:p>
       <w:pPr>
@@ -22453,7 +22457,7 @@
         <w:br w:type="page"/>
       </w:r>
     </w:p>
-    <w:bookmarkStart w:id="66" w:name="_Toc114723334" w:displacedByCustomXml="next"/>
+    <w:bookmarkStart w:id="65" w:name="_Toc114723334" w:displacedByCustomXml="next"/>
     <w:sdt>
       <w:sdtPr>
         <w:rPr>
@@ -22489,7 +22493,7 @@
             </w:rPr>
             <w:t>Bibliography</w:t>
           </w:r>
-          <w:bookmarkEnd w:id="66"/>
+          <w:bookmarkEnd w:id="65"/>
         </w:p>
         <w:sdt>
           <w:sdtPr>
@@ -22566,7 +22570,6 @@
               <w:r>
                 <w:rPr>
                   <w:noProof/>
-                  <w:lang w:val="en-US"/>
                 </w:rPr>
                 <w:t xml:space="preserve">Cañón., J. S. (2018). </w:t>
               </w:r>
@@ -22575,22 +22578,14 @@
                   <w:i/>
                   <w:iCs/>
                   <w:noProof/>
-                  <w:lang w:val="en-US"/>
                 </w:rPr>
                 <w:t>Automatic Instrument Recognition with Deep Convolutional Neural Networks</w:t>
               </w:r>
               <w:r>
                 <w:rPr>
                   <w:noProof/>
-                  <w:lang w:val="en-US"/>
                 </w:rPr>
-                <w:t xml:space="preserve">. </w:t>
-              </w:r>
-              <w:r>
-                <w:rPr>
-                  <w:noProof/>
-                </w:rPr>
-                <w:t>Obtenido de https://www.bibliotecadigitaldebogota.gov.co/resources/2089794/</w:t>
+                <w:t>. Obtenido de https://www.bibliotecadigitaldebogota.gov.co/resources/2089794/</w:t>
               </w:r>
             </w:p>
             <w:p>
@@ -22613,14 +22608,12 @@
                   <w:i/>
                   <w:iCs/>
                   <w:noProof/>
-                  <w:lang w:val="en-US"/>
                 </w:rPr>
                 <w:t>Music Feature Extraction in python</w:t>
               </w:r>
               <w:r>
                 <w:rPr>
                   <w:noProof/>
-                  <w:lang w:val="en-US"/>
                 </w:rPr>
                 <w:t>. Retrieved from https://towardsdatascience.com/extract-features-of-music-75a3f9bc265d</w:t>
               </w:r>
@@ -22644,22 +22637,14 @@
                   <w:i/>
                   <w:iCs/>
                   <w:noProof/>
-                  <w:lang w:val="en-US"/>
                 </w:rPr>
                 <w:t>Music Feature Extraction in Python</w:t>
               </w:r>
               <w:r>
                 <w:rPr>
                   <w:noProof/>
-                  <w:lang w:val="en-US"/>
                 </w:rPr>
-                <w:t xml:space="preserve">. </w:t>
-              </w:r>
-              <w:r>
-                <w:rPr>
-                  <w:noProof/>
-                </w:rPr>
-                <w:t>Obtenido de https://towardsdatascience.com/extract-features-of-music-75a3f9bc265d</w:t>
+                <w:t>. Obtenido de https://towardsdatascience.com/extract-features-of-music-75a3f9bc265d</w:t>
               </w:r>
             </w:p>
             <w:p>
@@ -22681,22 +22666,14 @@
                   <w:i/>
                   <w:iCs/>
                   <w:noProof/>
-                  <w:lang w:val="en-US"/>
                 </w:rPr>
                 <w:t>In Proceedings of the 18th International Society for Music Information Retrieval Conference</w:t>
               </w:r>
               <w:r>
                 <w:rPr>
                   <w:noProof/>
-                  <w:lang w:val="en-US"/>
                 </w:rPr>
-                <w:t xml:space="preserve">. </w:t>
-              </w:r>
-              <w:r>
-                <w:rPr>
-                  <w:noProof/>
-                </w:rPr>
-                <w:t>Obtenido de Suzhou, china: https://annotator.freesound.org/fsd/</w:t>
+                <w:t>. Obtenido de Suzhou, china: https://annotator.freesound.org/fsd/</w:t>
               </w:r>
             </w:p>
             <w:p>
@@ -22739,7 +22716,6 @@
               <w:r>
                 <w:rPr>
                   <w:noProof/>
-                  <w:lang w:val="en-US"/>
                 </w:rPr>
                 <w:t xml:space="preserve">freesound, E. S. (2022). </w:t>
               </w:r>
@@ -22748,22 +22724,14 @@
                   <w:i/>
                   <w:iCs/>
                   <w:noProof/>
-                  <w:lang w:val="en-US"/>
                 </w:rPr>
                 <w:t>Royalty Free Sound Effects</w:t>
               </w:r>
               <w:r>
                 <w:rPr>
                   <w:noProof/>
-                  <w:lang w:val="en-US"/>
                 </w:rPr>
-                <w:t xml:space="preserve">. </w:t>
-              </w:r>
-              <w:r>
-                <w:rPr>
-                  <w:noProof/>
-                </w:rPr>
-                <w:t>Obtenido de Music Dataset: https://www.epidemicsound.com/sound-effects/instruments/</w:t>
+                <w:t>. Obtenido de Music Dataset: https://www.epidemicsound.com/sound-effects/instruments/</w:t>
               </w:r>
             </w:p>
             <w:p>
@@ -22922,7 +22890,6 @@
               <w:r>
                 <w:rPr>
                   <w:noProof/>
-                  <w:lang w:val="en-US"/>
                 </w:rPr>
                 <w:lastRenderedPageBreak/>
                 <w:t xml:space="preserve">John Thickstun, Z. H. (2017). </w:t>
@@ -22932,22 +22899,14 @@
                   <w:i/>
                   <w:iCs/>
                   <w:noProof/>
-                  <w:lang w:val="en-US"/>
                 </w:rPr>
                 <w:t>LEARNING FEATURES OF MUSIC FROM SCRATCH</w:t>
               </w:r>
               <w:r>
                 <w:rPr>
                   <w:noProof/>
-                  <w:lang w:val="en-US"/>
                 </w:rPr>
-                <w:t xml:space="preserve">. </w:t>
-              </w:r>
-              <w:r>
-                <w:rPr>
-                  <w:noProof/>
-                </w:rPr>
-                <w:t>Obtenido de https://arxiv.org/abs/1611.09827</w:t>
+                <w:t>. Obtenido de https://arxiv.org/abs/1611.09827</w:t>
               </w:r>
             </w:p>
             <w:p>
@@ -22991,7 +22950,6 @@
               <w:r>
                 <w:rPr>
                   <w:noProof/>
-                  <w:lang w:val="en-US"/>
                 </w:rPr>
                 <w:t>kaggle, &amp; Musinet. (2020). Retrieved from https://www.kaggle.com/datasets/imsparsh/musicnet-dataset</w:t>
               </w:r>
@@ -23007,7 +22965,6 @@
               <w:r>
                 <w:rPr>
                   <w:noProof/>
-                  <w:lang w:val="en-US"/>
                 </w:rPr>
                 <w:t xml:space="preserve">librosa. (2022). </w:t>
               </w:r>
@@ -23016,22 +22973,14 @@
                   <w:i/>
                   <w:iCs/>
                   <w:noProof/>
-                  <w:lang w:val="en-US"/>
                 </w:rPr>
                 <w:t>python package for music and audio analysis</w:t>
               </w:r>
               <w:r>
                 <w:rPr>
                   <w:noProof/>
-                  <w:lang w:val="en-US"/>
                 </w:rPr>
-                <w:t xml:space="preserve">. </w:t>
-              </w:r>
-              <w:r>
-                <w:rPr>
-                  <w:noProof/>
-                </w:rPr>
-                <w:t>Obtenido de https://librosa.org/doc/latest/index.html</w:t>
+                <w:t>. Obtenido de https://librosa.org/doc/latest/index.html</w:t>
               </w:r>
             </w:p>
             <w:p>
@@ -23161,7 +23110,6 @@
               <w:r>
                 <w:rPr>
                   <w:noProof/>
-                  <w:lang w:val="en-US"/>
                 </w:rPr>
                 <w:t xml:space="preserve">programmerclick. (2022). </w:t>
               </w:r>
@@ -23170,22 +23118,14 @@
                   <w:i/>
                   <w:iCs/>
                   <w:noProof/>
-                  <w:lang w:val="en-US"/>
                 </w:rPr>
                 <w:t>scikit-learn Naive Bayes GaussianNB ejemplo</w:t>
               </w:r>
               <w:r>
                 <w:rPr>
                   <w:noProof/>
-                  <w:lang w:val="en-US"/>
                 </w:rPr>
-                <w:t xml:space="preserve">. </w:t>
-              </w:r>
-              <w:r>
-                <w:rPr>
-                  <w:noProof/>
-                </w:rPr>
-                <w:t>Obtenido de https://programmerclick.com/article/21391478006/</w:t>
+                <w:t>. Obtenido de https://programmerclick.com/article/21391478006/</w:t>
               </w:r>
             </w:p>
             <w:p>
@@ -23324,22 +23264,14 @@
                   <w:i/>
                   <w:iCs/>
                   <w:noProof/>
-                  <w:lang w:val="en-US"/>
                 </w:rPr>
                 <w:t>Why Using a Dummy Classifier is a Smart Move</w:t>
               </w:r>
               <w:r>
                 <w:rPr>
                   <w:noProof/>
-                  <w:lang w:val="en-US"/>
                 </w:rPr>
-                <w:t xml:space="preserve">. </w:t>
-              </w:r>
-              <w:r>
-                <w:rPr>
-                  <w:noProof/>
-                </w:rPr>
-                <w:t>Obtenido de https://towardsdatascience.com/why-using-a-dummy-classifier-is-a-smart-move-4a55080e3549</w:t>
+                <w:t>. Obtenido de https://towardsdatascience.com/why-using-a-dummy-classifier-is-a-smart-move-4a55080e3549</w:t>
               </w:r>
             </w:p>
             <w:p>
@@ -23402,6 +23334,35 @@
             </w:p>
             <w:p>
               <w:pPr>
+                <w:pStyle w:val="Bibliography"/>
+                <w:ind w:left="720" w:hanging="720"/>
+                <w:rPr>
+                  <w:noProof/>
+                </w:rPr>
+              </w:pPr>
+              <w:r>
+                <w:rPr>
+                  <w:noProof/>
+                </w:rPr>
+                <w:t xml:space="preserve">WISROVI. (2022). </w:t>
+              </w:r>
+              <w:r>
+                <w:rPr>
+                  <w:i/>
+                  <w:iCs/>
+                  <w:noProof/>
+                </w:rPr>
+                <w:t>Repositorio de este trabajo</w:t>
+              </w:r>
+              <w:r>
+                <w:rPr>
+                  <w:noProof/>
+                </w:rPr>
+                <w:t>. Obtenido de Github: https://github.com/wisrovi/TFM2022</w:t>
+              </w:r>
+            </w:p>
+            <w:p>
+              <w:pPr>
                 <w:rPr>
                   <w:rFonts w:asciiTheme="minorHAnsi" w:hAnsiTheme="minorHAnsi"/>
                 </w:rPr>
@@ -23420,6 +23381,8 @@
         </w:sdt>
       </w:sdtContent>
     </w:sdt>
+    <w:bookmarkStart w:id="66" w:name="_GoBack" w:displacedByCustomXml="prev"/>
+    <w:bookmarkEnd w:id="66" w:displacedByCustomXml="prev"/>
     <w:sectPr>
       <w:headerReference w:type="default" r:id="rId45"/>
       <w:footerReference w:type="default" r:id="rId46"/>
@@ -23487,7 +23450,7 @@
       <w:rPr>
         <w:noProof/>
       </w:rPr>
-      <w:t>18</w:t>
+      <w:t>51</w:t>
     </w:r>
     <w:r>
       <w:fldChar w:fldCharType="end"/>
@@ -28030,7 +27993,7 @@
 </file>
 
 <file path=customXml/itemProps2.xml><?xml version="1.0" encoding="utf-8"?>
-<ds:datastoreItem xmlns:ds="http://schemas.openxmlformats.org/officeDocument/2006/customXml" ds:itemID="{A56C2148-4909-445C-A4BA-95EF332892A7}">
+<ds:datastoreItem xmlns:ds="http://schemas.openxmlformats.org/officeDocument/2006/customXml" ds:itemID="{9CEEE46D-6F9F-4914-9FCE-D842D77B8A56}">
   <ds:schemaRefs>
     <ds:schemaRef ds:uri="http://schemas.openxmlformats.org/officeDocument/2006/bibliography"/>
   </ds:schemaRefs>

</xml_diff>